<commit_message>
DROOLS-6326 DMN amend hyperlinks in binary documents in repo (#3589)
</commit_message>
<xml_diff>
--- a/kie-dmn/kie-dmn-core/src/test/resources/org/kie/dmn/core/dmcommunity_challenge_2017_03.docx
+++ b/kie-dmn/kie-dmn-core/src/test/resources/org/kie/dmn/core/dmcommunity_challenge_2017_03.docx
@@ -1,6 +1,6 @@
 
 <file path=word/document.xml><?xml version="1.0" encoding="utf-8"?>
-<w:document xmlns:wpc="http://schemas.microsoft.com/office/word/2010/wordprocessingCanvas" xmlns:mo="http://schemas.microsoft.com/office/mac/office/2008/main" xmlns:mc="http://schemas.openxmlformats.org/markup-compatibility/2006" xmlns:mv="urn:schemas-microsoft-com:mac:vml" xmlns:o="urn:schemas-microsoft-com:office:office" xmlns:r="http://schemas.openxmlformats.org/officeDocument/2006/relationships" xmlns:m="http://schemas.openxmlformats.org/officeDocument/2006/math" xmlns:v="urn:schemas-microsoft-com:vml" xmlns:wp14="http://schemas.microsoft.com/office/word/2010/wordprocessingDrawing" xmlns:wp="http://schemas.openxmlformats.org/drawingml/2006/wordprocessingDrawing" xmlns:w10="urn:schemas-microsoft-com:office:word" xmlns:w="http://schemas.openxmlformats.org/wordprocessingml/2006/main" xmlns:w14="http://schemas.microsoft.com/office/word/2010/wordml" xmlns:w15="http://schemas.microsoft.com/office/word/2012/wordml" xmlns:wpg="http://schemas.microsoft.com/office/word/2010/wordprocessingGroup" xmlns:wpi="http://schemas.microsoft.com/office/word/2010/wordprocessingInk" xmlns:wne="http://schemas.microsoft.com/office/word/2006/wordml" xmlns:wps="http://schemas.microsoft.com/office/word/2010/wordprocessingShape" mc:Ignorable="w14 w15 wp14">
+<w:document xmlns:wpc="http://schemas.microsoft.com/office/word/2010/wordprocessingCanvas" xmlns:cx="http://schemas.microsoft.com/office/drawing/2014/chartex" xmlns:cx1="http://schemas.microsoft.com/office/drawing/2015/9/8/chartex" xmlns:cx2="http://schemas.microsoft.com/office/drawing/2015/10/21/chartex" xmlns:cx3="http://schemas.microsoft.com/office/drawing/2016/5/9/chartex" xmlns:cx4="http://schemas.microsoft.com/office/drawing/2016/5/10/chartex" xmlns:cx5="http://schemas.microsoft.com/office/drawing/2016/5/11/chartex" xmlns:cx6="http://schemas.microsoft.com/office/drawing/2016/5/12/chartex" xmlns:cx7="http://schemas.microsoft.com/office/drawing/2016/5/13/chartex" xmlns:cx8="http://schemas.microsoft.com/office/drawing/2016/5/14/chartex" xmlns:mc="http://schemas.openxmlformats.org/markup-compatibility/2006" xmlns:aink="http://schemas.microsoft.com/office/drawing/2016/ink" xmlns:am3d="http://schemas.microsoft.com/office/drawing/2017/model3d" xmlns:o="urn:schemas-microsoft-com:office:office" xmlns:r="http://schemas.openxmlformats.org/officeDocument/2006/relationships" xmlns:m="http://schemas.openxmlformats.org/officeDocument/2006/math" xmlns:v="urn:schemas-microsoft-com:vml" xmlns:wp14="http://schemas.microsoft.com/office/word/2010/wordprocessingDrawing" xmlns:wp="http://schemas.openxmlformats.org/drawingml/2006/wordprocessingDrawing" xmlns:w10="urn:schemas-microsoft-com:office:word" xmlns:w="http://schemas.openxmlformats.org/wordprocessingml/2006/main" xmlns:w14="http://schemas.microsoft.com/office/word/2010/wordml" xmlns:w15="http://schemas.microsoft.com/office/word/2012/wordml" xmlns:w16cex="http://schemas.microsoft.com/office/word/2018/wordml/cex" xmlns:w16cid="http://schemas.microsoft.com/office/word/2016/wordml/cid" xmlns:w16="http://schemas.microsoft.com/office/word/2018/wordml" xmlns:w16se="http://schemas.microsoft.com/office/word/2015/wordml/symex" xmlns:wpg="http://schemas.microsoft.com/office/word/2010/wordprocessingGroup" xmlns:wpi="http://schemas.microsoft.com/office/word/2010/wordprocessingInk" xmlns:wne="http://schemas.microsoft.com/office/word/2006/wordml" xmlns:wps="http://schemas.microsoft.com/office/word/2010/wordprocessingShape" mc:Ignorable="w14 w15 w16se w16cid w16 w16cex wp14">
   <w:body>
     <w:p>
       <w:pPr>
@@ -641,7 +641,7 @@
         <w:fldChar w:fldCharType="begin"/>
       </w:r>
       <w:r>
-        <w:instrText xml:space="preserve"> HYPERLINK "https://github.com/kiegroup/drools/blob/master/kie-dmn/kie-dmn-core/src/test/resources/org/kie/dmn/core/dmcommunity_challenge_2017_03.dmn" </w:instrText>
+        <w:instrText>HYPERLINK "https://github.com/kiegroup/drools/blob/7.1.0.Final/kie-dmn/kie-dmn-core/src/test/resources/org/kie/dmn/core/dmcommunity_challenge_2017_03.dmn"</w:instrText>
       </w:r>
       <w:r>
         <w:fldChar w:fldCharType="separate"/>
@@ -666,15 +666,7 @@
       </w:r>
       <w:proofErr w:type="spellEnd"/>
       <w:r>
-        <w:t xml:space="preserve"> to execute it using any DMN level 3 compatible engine. </w:t>
-      </w:r>
-      <w:proofErr w:type="gramStart"/>
-      <w:r>
-        <w:t>In particular, I</w:t>
-      </w:r>
-      <w:proofErr w:type="gramEnd"/>
-      <w:r>
-        <w:t xml:space="preserve"> used </w:t>
+        <w:t xml:space="preserve"> to execute it using any DMN level 3 compatible engine. In particular, I used </w:t>
       </w:r>
       <w:hyperlink r:id="rId8" w:history="1">
         <w:proofErr w:type="spellStart"/>
@@ -6367,7 +6359,6 @@
                 <w:rFonts w:ascii="Calibri"/>
                 <w:color w:val="000000"/>
               </w:rPr>
-              <w:lastRenderedPageBreak/>
               <w:t>Acceptable Genders</w:t>
             </w:r>
           </w:p>
@@ -6821,9 +6812,7 @@
         </w:rPr>
       </w:pPr>
       <w:bookmarkStart w:id="22" w:name="tCandidate"/>
-      <w:bookmarkStart w:id="23" w:name="_GoBack"/>
       <w:bookmarkEnd w:id="22"/>
-      <w:bookmarkEnd w:id="23"/>
     </w:p>
     <w:p>
       <w:pPr>
@@ -7158,8 +7147,8 @@
       <w:pPr>
         <w:spacing w:after="150"/>
       </w:pPr>
-      <w:bookmarkStart w:id="24" w:name="tCandidates"/>
-      <w:bookmarkEnd w:id="24"/>
+      <w:bookmarkStart w:id="23" w:name="tCandidates"/>
+      <w:bookmarkEnd w:id="23"/>
       <w:r>
         <w:rPr>
           <w:rFonts w:ascii="Calibri"/>
@@ -7235,8 +7224,8 @@
       <w:pPr>
         <w:spacing w:after="150"/>
       </w:pPr>
-      <w:bookmarkStart w:id="25" w:name="tBooleans"/>
-      <w:bookmarkEnd w:id="25"/>
+      <w:bookmarkStart w:id="24" w:name="tBooleans"/>
+      <w:bookmarkEnd w:id="24"/>
       <w:r>
         <w:rPr>
           <w:rFonts w:ascii="Calibri"/>
@@ -7315,8 +7304,8 @@
 </file>
 
 <file path=word/numbering.xml><?xml version="1.0" encoding="utf-8"?>
-<w:numbering xmlns:wpc="http://schemas.microsoft.com/office/word/2010/wordprocessingCanvas" xmlns:mo="http://schemas.microsoft.com/office/mac/office/2008/main" xmlns:mc="http://schemas.openxmlformats.org/markup-compatibility/2006" xmlns:mv="urn:schemas-microsoft-com:mac:vml" xmlns:o="urn:schemas-microsoft-com:office:office" xmlns:r="http://schemas.openxmlformats.org/officeDocument/2006/relationships" xmlns:m="http://schemas.openxmlformats.org/officeDocument/2006/math" xmlns:v="urn:schemas-microsoft-com:vml" xmlns:wp14="http://schemas.microsoft.com/office/word/2010/wordprocessingDrawing" xmlns:wp="http://schemas.openxmlformats.org/drawingml/2006/wordprocessingDrawing" xmlns:w10="urn:schemas-microsoft-com:office:word" xmlns:w="http://schemas.openxmlformats.org/wordprocessingml/2006/main" xmlns:w14="http://schemas.microsoft.com/office/word/2010/wordml" xmlns:w15="http://schemas.microsoft.com/office/word/2012/wordml" xmlns:wpg="http://schemas.microsoft.com/office/word/2010/wordprocessingGroup" xmlns:wpi="http://schemas.microsoft.com/office/word/2010/wordprocessingInk" xmlns:wne="http://schemas.microsoft.com/office/word/2006/wordml" xmlns:wps="http://schemas.microsoft.com/office/word/2010/wordprocessingShape" mc:Ignorable="w14 w15 wp14">
-  <w:abstractNum w:abstractNumId="0">
+<w:numbering xmlns:wpc="http://schemas.microsoft.com/office/word/2010/wordprocessingCanvas" xmlns:cx="http://schemas.microsoft.com/office/drawing/2014/chartex" xmlns:cx1="http://schemas.microsoft.com/office/drawing/2015/9/8/chartex" xmlns:cx2="http://schemas.microsoft.com/office/drawing/2015/10/21/chartex" xmlns:cx3="http://schemas.microsoft.com/office/drawing/2016/5/9/chartex" xmlns:cx4="http://schemas.microsoft.com/office/drawing/2016/5/10/chartex" xmlns:cx5="http://schemas.microsoft.com/office/drawing/2016/5/11/chartex" xmlns:cx6="http://schemas.microsoft.com/office/drawing/2016/5/12/chartex" xmlns:cx7="http://schemas.microsoft.com/office/drawing/2016/5/13/chartex" xmlns:cx8="http://schemas.microsoft.com/office/drawing/2016/5/14/chartex" xmlns:mc="http://schemas.openxmlformats.org/markup-compatibility/2006" xmlns:aink="http://schemas.microsoft.com/office/drawing/2016/ink" xmlns:am3d="http://schemas.microsoft.com/office/drawing/2017/model3d" xmlns:o="urn:schemas-microsoft-com:office:office" xmlns:r="http://schemas.openxmlformats.org/officeDocument/2006/relationships" xmlns:m="http://schemas.openxmlformats.org/officeDocument/2006/math" xmlns:v="urn:schemas-microsoft-com:vml" xmlns:wp14="http://schemas.microsoft.com/office/word/2010/wordprocessingDrawing" xmlns:wp="http://schemas.openxmlformats.org/drawingml/2006/wordprocessingDrawing" xmlns:w10="urn:schemas-microsoft-com:office:word" xmlns:w="http://schemas.openxmlformats.org/wordprocessingml/2006/main" xmlns:w14="http://schemas.microsoft.com/office/word/2010/wordml" xmlns:w15="http://schemas.microsoft.com/office/word/2012/wordml" xmlns:w16cex="http://schemas.microsoft.com/office/word/2018/wordml/cex" xmlns:w16cid="http://schemas.microsoft.com/office/word/2016/wordml/cid" xmlns:w16="http://schemas.microsoft.com/office/word/2018/wordml" xmlns:w16se="http://schemas.microsoft.com/office/word/2015/wordml/symex" xmlns:wpg="http://schemas.microsoft.com/office/word/2010/wordprocessingGroup" xmlns:wpi="http://schemas.microsoft.com/office/word/2010/wordprocessingInk" xmlns:wne="http://schemas.microsoft.com/office/word/2006/wordml" xmlns:wps="http://schemas.microsoft.com/office/word/2010/wordprocessingShape" mc:Ignorable="w14 w15 w16se w16cid w16 w16cex wp14">
+  <w:abstractNum w:abstractNumId="0" w15:restartNumberingAfterBreak="0">
     <w:nsid w:val="4BF36DC4"/>
     <w:multiLevelType w:val="hybridMultilevel"/>
     <w:tmpl w:val="B804FF56"/>
@@ -7428,7 +7417,7 @@
       </w:rPr>
     </w:lvl>
   </w:abstractNum>
-  <w:abstractNum w:abstractNumId="1">
+  <w:abstractNum w:abstractNumId="1" w15:restartNumberingAfterBreak="0">
     <w:nsid w:val="66BD316C"/>
     <w:multiLevelType w:val="multilevel"/>
     <w:tmpl w:val="57C0BD46"/>
@@ -7492,7 +7481,7 @@
 </file>
 
 <file path=word/styles.xml><?xml version="1.0" encoding="utf-8"?>
-<w:styles xmlns:mc="http://schemas.openxmlformats.org/markup-compatibility/2006" xmlns:r="http://schemas.openxmlformats.org/officeDocument/2006/relationships" xmlns:w="http://schemas.openxmlformats.org/wordprocessingml/2006/main" xmlns:w14="http://schemas.microsoft.com/office/word/2010/wordml" xmlns:w15="http://schemas.microsoft.com/office/word/2012/wordml" mc:Ignorable="w14 w15">
+<w:styles xmlns:mc="http://schemas.openxmlformats.org/markup-compatibility/2006" xmlns:r="http://schemas.openxmlformats.org/officeDocument/2006/relationships" xmlns:w="http://schemas.openxmlformats.org/wordprocessingml/2006/main" xmlns:w14="http://schemas.microsoft.com/office/word/2010/wordml" xmlns:w15="http://schemas.microsoft.com/office/word/2012/wordml" xmlns:w16cex="http://schemas.microsoft.com/office/word/2018/wordml/cex" xmlns:w16cid="http://schemas.microsoft.com/office/word/2016/wordml/cid" xmlns:w16="http://schemas.microsoft.com/office/word/2018/wordml" xmlns:w16se="http://schemas.microsoft.com/office/word/2015/wordml/symex" mc:Ignorable="w14 w15 w16se w16cid w16 w16cex">
   <w:docDefaults>
     <w:rPrDefault>
       <w:rPr>
@@ -7508,7 +7497,7 @@
       </w:pPr>
     </w:pPrDefault>
   </w:docDefaults>
-  <w:latentStyles w:defLockedState="0" w:defUIPriority="99" w:defSemiHidden="0" w:defUnhideWhenUsed="0" w:defQFormat="0" w:count="382">
+  <w:latentStyles w:defLockedState="0" w:defUIPriority="99" w:defSemiHidden="0" w:defUnhideWhenUsed="0" w:defQFormat="0" w:count="376">
     <w:lsdException w:name="Normal" w:uiPriority="0" w:qFormat="1"/>
     <w:lsdException w:name="heading 1" w:uiPriority="9" w:qFormat="1"/>
     <w:lsdException w:name="heading 2" w:semiHidden="1" w:uiPriority="9" w:unhideWhenUsed="1" w:qFormat="1"/>
@@ -7664,15 +7653,6 @@
     <w:lsdException w:name="Balloon Text" w:semiHidden="1" w:unhideWhenUsed="1"/>
     <w:lsdException w:name="Table Grid" w:uiPriority="59"/>
     <w:lsdException w:name="Table Theme" w:semiHidden="1" w:unhideWhenUsed="1"/>
-    <w:lsdException w:name="Note Level 1" w:semiHidden="1" w:unhideWhenUsed="1"/>
-    <w:lsdException w:name="Note Level 2" w:semiHidden="1" w:unhideWhenUsed="1"/>
-    <w:lsdException w:name="Note Level 3" w:semiHidden="1" w:unhideWhenUsed="1"/>
-    <w:lsdException w:name="Note Level 4" w:semiHidden="1" w:unhideWhenUsed="1"/>
-    <w:lsdException w:name="Note Level 5" w:semiHidden="1" w:unhideWhenUsed="1"/>
-    <w:lsdException w:name="Note Level 6" w:semiHidden="1" w:unhideWhenUsed="1"/>
-    <w:lsdException w:name="Note Level 7" w:semiHidden="1" w:unhideWhenUsed="1"/>
-    <w:lsdException w:name="Note Level 8" w:semiHidden="1" w:unhideWhenUsed="1"/>
-    <w:lsdException w:name="Note Level 9" w:semiHidden="1" w:unhideWhenUsed="1"/>
     <w:lsdException w:name="Placeholder Text" w:semiHidden="1" w:unhideWhenUsed="1"/>
     <w:lsdException w:name="No Spacing" w:semiHidden="1" w:unhideWhenUsed="1"/>
     <w:lsdException w:name="Light Shading"/>
@@ -8205,7 +8185,6 @@
       <w:spacing w:after="0" w:line="240" w:lineRule="auto"/>
     </w:pPr>
     <w:tblPr>
-      <w:tblInd w:w="0" w:type="dxa"/>
       <w:tblBorders>
         <w:top w:val="single" w:sz="4" w:space="0" w:color="000000" w:themeColor="text1"/>
         <w:left w:val="single" w:sz="4" w:space="0" w:color="000000" w:themeColor="text1"/>
@@ -8214,12 +8193,6 @@
         <w:insideH w:val="single" w:sz="4" w:space="0" w:color="000000" w:themeColor="text1"/>
         <w:insideV w:val="single" w:sz="4" w:space="0" w:color="000000" w:themeColor="text1"/>
       </w:tblBorders>
-      <w:tblCellMar>
-        <w:top w:w="0" w:type="dxa"/>
-        <w:left w:w="108" w:type="dxa"/>
-        <w:bottom w:w="0" w:type="dxa"/>
-        <w:right w:w="108" w:type="dxa"/>
-      </w:tblCellMar>
     </w:tblPr>
   </w:style>
   <w:style w:type="paragraph" w:styleId="Caption">

</xml_diff>